<commit_message>
Inclusão da dados do novo assunto flexbox
</commit_message>
<xml_diff>
--- a/HTML5 e CSS3/Html5 e Css3.docx
+++ b/HTML5 e CSS3/Html5 e Css3.docx
@@ -63,8 +63,6 @@
       </w:r>
       <w:r>
         <w:br/>
-      </w:r>
-      <w:r>
         <w:t>&lt;</w:t>
       </w:r>
       <w:proofErr w:type="spellStart"/>
@@ -381,13 +379,7 @@
       </w:r>
       <w:proofErr w:type="spellEnd"/>
       <w:r>
-        <w:t xml:space="preserve">&gt; são divisões das partes do HTML para atribuir modificações que podem ser </w:t>
-      </w:r>
-      <w:r>
-        <w:t>atribuídas</w:t>
-      </w:r>
-      <w:r>
-        <w:t xml:space="preserve"> as outras </w:t>
+        <w:t xml:space="preserve">&gt; são divisões das partes do HTML para atribuir modificações que podem ser atribuídas as outras </w:t>
       </w:r>
       <w:proofErr w:type="spellStart"/>
       <w:r>
@@ -399,8 +391,6 @@
       </w:r>
       <w:r>
         <w:br/>
-      </w:r>
-      <w:r>
         <w:t>&lt;</w:t>
       </w:r>
       <w:proofErr w:type="spellStart"/>
@@ -417,10 +407,7 @@
       </w:r>
       <w:proofErr w:type="spellEnd"/>
       <w:r>
-        <w:t xml:space="preserve">&gt; é uma sessão de um conteúdo - uma sessão </w:t>
-      </w:r>
-      <w:r>
-        <w:t>genérica</w:t>
+        <w:t>&gt; é uma sessão de um conteúdo - uma sessão genérica</w:t>
       </w:r>
     </w:p>
     <w:p>
@@ -515,13 +502,7 @@
       </w:r>
       <w:proofErr w:type="spellEnd"/>
       <w:r>
-        <w:t xml:space="preserve"> será configurado todo o estilo da </w:t>
-      </w:r>
-      <w:r>
-        <w:t>página</w:t>
-      </w:r>
-      <w:r>
-        <w:t xml:space="preserve"> HTML</w:t>
+        <w:t xml:space="preserve"> será configurado todo o estilo da página HTML</w:t>
       </w:r>
     </w:p>
     <w:p>
@@ -601,13 +582,7 @@
       </w:r>
       <w:proofErr w:type="spellEnd"/>
       <w:r>
-        <w:t xml:space="preserve"> da </w:t>
-      </w:r>
-      <w:r>
-        <w:t>página</w:t>
-      </w:r>
-      <w:r>
-        <w:t xml:space="preserve"> .</w:t>
+        <w:t xml:space="preserve"> da página .</w:t>
       </w:r>
       <w:proofErr w:type="spellStart"/>
       <w:r>
@@ -620,10 +595,7 @@
         <w:ind w:left="-851" w:right="-710"/>
       </w:pPr>
       <w:r>
-        <w:t>Agora</w:t>
-      </w:r>
-      <w:r>
-        <w:t xml:space="preserve"> no </w:t>
+        <w:t xml:space="preserve">Agora no </w:t>
       </w:r>
       <w:proofErr w:type="spellStart"/>
       <w:r>
@@ -709,13 +681,7 @@
         <w:ind w:left="-851" w:right="-710"/>
       </w:pPr>
       <w:r>
-        <w:t xml:space="preserve">entre outros </w:t>
-      </w:r>
-      <w:r>
-        <w:t>inúmeros</w:t>
-      </w:r>
-      <w:r>
-        <w:t xml:space="preserve"> atributos que podem ser alterados</w:t>
+        <w:t>entre outros inúmeros atributos que podem ser alterados</w:t>
       </w:r>
     </w:p>
     <w:p>
@@ -1376,6 +1342,9 @@
         <w:ind w:left="-851" w:right="-710"/>
       </w:pPr>
       <w:r>
+        <w:rPr>
+          <w:noProof/>
+        </w:rPr>
         <w:drawing>
           <wp:anchor distT="0" distB="0" distL="114300" distR="114300" simplePos="0" relativeHeight="251658240" behindDoc="1" locked="0" layoutInCell="1" allowOverlap="1" wp14:anchorId="3380F25C" wp14:editId="35433150">
             <wp:simplePos x="0" y="0"/>
@@ -1612,10 +1581,7 @@
       </w:r>
       <w:proofErr w:type="spellEnd"/>
       <w:r>
-        <w:t>-top</w:t>
-      </w:r>
-      <w:r>
-        <w:t>-</w:t>
+        <w:t>-top-</w:t>
       </w:r>
       <w:proofErr w:type="spellStart"/>
       <w:r>
@@ -2134,8 +2100,6 @@
       </w:r>
       <w:r>
         <w:br/>
-      </w:r>
-      <w:r>
         <w:t>.post{</w:t>
       </w:r>
       <w:r>
@@ -2167,8 +2131,6 @@
       </w:r>
       <w:r>
         <w:br/>
-      </w:r>
-      <w:r>
         <w:t>.post{</w:t>
       </w:r>
       <w:r>
@@ -2221,8 +2183,6 @@
       </w:r>
       <w:r>
         <w:br/>
-      </w:r>
-      <w:r>
         <w:t>.post{</w:t>
       </w:r>
       <w:r>
@@ -2254,8 +2214,6 @@
       </w:r>
       <w:r>
         <w:br/>
-      </w:r>
-      <w:r>
         <w:t>.post{</w:t>
       </w:r>
       <w:r>
@@ -2287,8 +2245,6 @@
       </w:r>
       <w:r>
         <w:br/>
-      </w:r>
-      <w:r>
         <w:t>.post{</w:t>
       </w:r>
       <w:r>
@@ -2424,231 +2380,279 @@
       </w:r>
       <w:proofErr w:type="spellEnd"/>
       <w:r>
-        <w:t>:</w:t>
-      </w:r>
+        <w:t xml:space="preserve">: </w:t>
+      </w:r>
+      <w:proofErr w:type="spellStart"/>
+      <w:r>
+        <w:t>upper-roman</w:t>
+      </w:r>
+      <w:proofErr w:type="spellEnd"/>
+      <w:r>
+        <w:t>;</w:t>
+      </w:r>
+      <w:r>
+        <w:t xml:space="preserve"> &gt;&gt;&gt;&gt;&gt;&gt; trocar os pontos padrões por números romanos</w:t>
+      </w:r>
+      <w:r>
+        <w:br/>
+        <w:t>}</w:t>
+      </w:r>
+      <w:r>
+        <w:br/>
+        <w:t>ou</w:t>
+      </w:r>
+      <w:r>
+        <w:br/>
+      </w:r>
+      <w:proofErr w:type="spellStart"/>
+      <w:r>
+        <w:t>ul</w:t>
+      </w:r>
+      <w:proofErr w:type="spellEnd"/>
+      <w:r>
+        <w:t>{</w:t>
+      </w:r>
+      <w:r>
+        <w:br/>
+      </w:r>
+      <w:proofErr w:type="spellStart"/>
+      <w:r>
+        <w:t>list-style-type</w:t>
+      </w:r>
+      <w:proofErr w:type="spellEnd"/>
+      <w:r>
+        <w:t>: “\1F44D”;</w:t>
+      </w:r>
+      <w:r>
+        <w:t xml:space="preserve"> &gt;&gt;&gt;&gt;&gt;&gt; colocar um marcador </w:t>
+      </w:r>
+      <w:proofErr w:type="spellStart"/>
+      <w:r>
+        <w:t>emoji</w:t>
+      </w:r>
+      <w:proofErr w:type="spellEnd"/>
+      <w:r>
+        <w:br/>
+        <w:t>}</w:t>
+      </w:r>
+      <w:r>
+        <w:br/>
+        <w:t>ou</w:t>
+      </w:r>
+      <w:r>
+        <w:br/>
+      </w:r>
+      <w:proofErr w:type="spellStart"/>
+      <w:r>
+        <w:t>ul</w:t>
+      </w:r>
+      <w:proofErr w:type="spellEnd"/>
+      <w:r>
+        <w:t>{</w:t>
+      </w:r>
+      <w:r>
+        <w:br/>
+      </w:r>
+      <w:proofErr w:type="spellStart"/>
+      <w:r>
+        <w:t>list-style-image</w:t>
+      </w:r>
+      <w:proofErr w:type="spellEnd"/>
+      <w:r>
+        <w:t xml:space="preserve">: </w:t>
+      </w:r>
+      <w:proofErr w:type="spellStart"/>
+      <w:r>
+        <w:t>url</w:t>
+      </w:r>
+      <w:proofErr w:type="spellEnd"/>
+      <w:r>
+        <w:t>(“rocket.png”);  &gt;&gt;&gt;&gt;&gt;&gt;&gt;&gt;&gt; colocar como marcador uma imagem</w:t>
+      </w:r>
+      <w:r>
+        <w:br/>
+        <w:t>}</w:t>
+      </w:r>
+      <w:r>
+        <w:br/>
+      </w:r>
+      <w:proofErr w:type="spellStart"/>
+      <w:r>
+        <w:t>ul</w:t>
+      </w:r>
+      <w:proofErr w:type="spellEnd"/>
+      <w:r>
+        <w:t>{</w:t>
+      </w:r>
+      <w:r>
+        <w:br/>
+      </w:r>
+      <w:proofErr w:type="spellStart"/>
+      <w:r>
+        <w:t>list-style-type:none</w:t>
+      </w:r>
+      <w:proofErr w:type="spellEnd"/>
+      <w:r>
+        <w:t>;  &gt;&gt;&gt;&gt;&gt;&gt; remove as marcações</w:t>
+      </w:r>
+      <w:r>
+        <w:br/>
+        <w:t>}</w:t>
+      </w:r>
+    </w:p>
+    <w:p>
+      <w:pPr>
+        <w:ind w:left="-851" w:right="-710"/>
+        <w:rPr>
+          <w:b/>
+        </w:rPr>
+      </w:pPr>
+      <w:r>
+        <w:rPr>
+          <w:b/>
+        </w:rPr>
+        <w:t>Dimensões e alinhamento</w:t>
+      </w:r>
+    </w:p>
+    <w:p>
+      <w:pPr>
+        <w:ind w:left="-851" w:right="-710"/>
+      </w:pPr>
+      <w:proofErr w:type="spellStart"/>
+      <w:r>
+        <w:t>Width</w:t>
+      </w:r>
+      <w:proofErr w:type="spellEnd"/>
+      <w:r>
+        <w:t xml:space="preserve"> &gt;&gt;&gt;&gt;&gt;altura </w:t>
+      </w:r>
+      <w:r>
+        <w:br/>
+      </w:r>
+      <w:proofErr w:type="spellStart"/>
+      <w:r>
+        <w:t>Height</w:t>
+      </w:r>
+      <w:proofErr w:type="spellEnd"/>
+      <w:r>
+        <w:t xml:space="preserve"> &gt;&gt;&gt;&gt;&gt; largura </w:t>
+      </w:r>
+    </w:p>
+    <w:p>
+      <w:pPr>
+        <w:ind w:left="-851" w:right="-710"/>
+      </w:pPr>
+      <w:r>
+        <w:t>Max-</w:t>
+      </w:r>
+      <w:proofErr w:type="spellStart"/>
+      <w:r>
+        <w:t>width</w:t>
+      </w:r>
+      <w:proofErr w:type="spellEnd"/>
+      <w:r>
+        <w:t xml:space="preserve"> &gt;&gt;&gt;&gt;&gt;&gt;altura máxima que pode chegar</w:t>
+      </w:r>
+      <w:r>
+        <w:br/>
+        <w:t>Max-</w:t>
+      </w:r>
+      <w:proofErr w:type="spellStart"/>
+      <w:r>
+        <w:t>heigth</w:t>
+      </w:r>
+      <w:proofErr w:type="spellEnd"/>
+      <w:r>
+        <w:t xml:space="preserve"> &gt;&gt;&gt;&gt;&gt;&gt;&gt; largura máxima que pode chegar</w:t>
+      </w:r>
+    </w:p>
+    <w:p>
+      <w:pPr>
+        <w:ind w:left="-851" w:right="-710"/>
+      </w:pPr>
+      <w:proofErr w:type="spellStart"/>
+      <w:r>
+        <w:t>Margin</w:t>
+      </w:r>
+      <w:proofErr w:type="spellEnd"/>
+      <w:r>
+        <w:t xml:space="preserve"> &gt;&gt;&gt;&gt;&gt;&gt;&gt; espaçamento da margem</w:t>
+      </w:r>
+    </w:p>
+    <w:p>
+      <w:pPr>
+        <w:ind w:left="-851" w:right="-710"/>
+      </w:pPr>
+      <w:proofErr w:type="spellStart"/>
+      <w:r>
+        <w:t>Text</w:t>
+      </w:r>
+      <w:proofErr w:type="spellEnd"/>
       <w:r>
         <w:t xml:space="preserve"> </w:t>
       </w:r>
       <w:proofErr w:type="spellStart"/>
       <w:r>
-        <w:t>upper-roman</w:t>
-      </w:r>
-      <w:proofErr w:type="spellEnd"/>
-      <w:r>
-        <w:t>;</w:t>
-      </w:r>
-      <w:r>
-        <w:t xml:space="preserve"> &gt;&gt;&gt;&gt;&gt;&gt; trocar os pontos padrões por números romanos</w:t>
+        <w:t>align</w:t>
+      </w:r>
+      <w:proofErr w:type="spellEnd"/>
+      <w:r>
+        <w:t xml:space="preserve"> &gt;&gt;&gt;&gt;&gt; alinhamento de texto</w:t>
+      </w:r>
+    </w:p>
+    <w:p>
+      <w:pPr>
+        <w:ind w:left="-851" w:right="-710"/>
+        <w:rPr>
+          <w:b/>
+        </w:rPr>
+      </w:pPr>
+      <w:r>
+        <w:rPr>
+          <w:b/>
+        </w:rPr>
+        <w:t>Como centralizar uma imagem</w:t>
+      </w:r>
+    </w:p>
+    <w:p>
+      <w:pPr>
+        <w:ind w:left="-851" w:right="-710"/>
+      </w:pPr>
+      <w:r>
+        <w:t>.imagem{</w:t>
+      </w:r>
+      <w:r>
+        <w:br/>
+        <w:t xml:space="preserve">display: </w:t>
+      </w:r>
+      <w:proofErr w:type="spellStart"/>
+      <w:r>
+        <w:t>block</w:t>
+      </w:r>
+      <w:proofErr w:type="spellEnd"/>
+      <w:r>
+        <w:t>; &gt;&gt;&gt;&gt;&gt;&gt; dessa forma a imagem ocupara toda lateral, e assim ficara no meio da tela</w:t>
+      </w:r>
+      <w:r>
+        <w:br/>
+      </w:r>
+      <w:proofErr w:type="spellStart"/>
+      <w:r>
+        <w:t>margin</w:t>
+      </w:r>
+      <w:proofErr w:type="spellEnd"/>
+      <w:r>
+        <w:t>: 0px auto; &gt;&gt;&gt;&gt;&gt;&gt; espaçamento 0 para top e fundo, e espaçamento automático para as laterais</w:t>
       </w:r>
       <w:r>
         <w:br/>
         <w:t>}</w:t>
       </w:r>
-      <w:r>
-        <w:br/>
-        <w:t>ou</w:t>
-      </w:r>
-      <w:r>
-        <w:br/>
-      </w:r>
-      <w:proofErr w:type="spellStart"/>
-      <w:r>
-        <w:t>ul</w:t>
-      </w:r>
-      <w:proofErr w:type="spellEnd"/>
-      <w:r>
-        <w:t>{</w:t>
-      </w:r>
-      <w:r>
-        <w:br/>
-      </w:r>
-      <w:proofErr w:type="spellStart"/>
-      <w:r>
-        <w:t>list-style-type</w:t>
-      </w:r>
-      <w:proofErr w:type="spellEnd"/>
-      <w:r>
-        <w:t>:</w:t>
-      </w:r>
-      <w:r>
-        <w:t xml:space="preserve"> “\1F44D”;</w:t>
-      </w:r>
-      <w:r>
-        <w:t xml:space="preserve"> &gt;&gt;&gt;&gt;&gt;&gt; colocar um marcador </w:t>
-      </w:r>
-      <w:proofErr w:type="spellStart"/>
-      <w:r>
-        <w:t>emoji</w:t>
-      </w:r>
-      <w:proofErr w:type="spellEnd"/>
-      <w:r>
-        <w:br/>
-        <w:t>}</w:t>
-      </w:r>
-      <w:r>
-        <w:br/>
-        <w:t>ou</w:t>
-      </w:r>
-      <w:r>
-        <w:br/>
-      </w:r>
-      <w:proofErr w:type="spellStart"/>
-      <w:r>
-        <w:t>ul</w:t>
-      </w:r>
-      <w:proofErr w:type="spellEnd"/>
-      <w:r>
-        <w:t>{</w:t>
-      </w:r>
-      <w:r>
-        <w:br/>
-      </w:r>
-      <w:proofErr w:type="spellStart"/>
-      <w:r>
-        <w:t>list-style-image</w:t>
-      </w:r>
-      <w:proofErr w:type="spellEnd"/>
-      <w:r>
-        <w:t xml:space="preserve">: </w:t>
-      </w:r>
-      <w:proofErr w:type="spellStart"/>
-      <w:r>
-        <w:t>url</w:t>
-      </w:r>
-      <w:proofErr w:type="spellEnd"/>
-      <w:r>
-        <w:t>(“rocket.png”);  &gt;&gt;&gt;&gt;&gt;&gt;&gt;&gt;&gt; colocar como marcador uma imagem</w:t>
-      </w:r>
-      <w:r>
-        <w:br/>
-        <w:t>}</w:t>
-      </w:r>
-      <w:r>
-        <w:br/>
-      </w:r>
-      <w:proofErr w:type="spellStart"/>
-      <w:r>
-        <w:t>ul</w:t>
-      </w:r>
-      <w:proofErr w:type="spellEnd"/>
-      <w:r>
-        <w:t>{</w:t>
-      </w:r>
-      <w:r>
-        <w:br/>
-      </w:r>
-      <w:proofErr w:type="spellStart"/>
-      <w:r>
-        <w:t>list-style-type:none</w:t>
-      </w:r>
-      <w:proofErr w:type="spellEnd"/>
-      <w:r>
-        <w:t>;  &gt;&gt;&gt;&gt;&gt;&gt; remove as marcações</w:t>
-      </w:r>
-      <w:r>
-        <w:br/>
-        <w:t>}</w:t>
-      </w:r>
-    </w:p>
-    <w:p>
-      <w:pPr>
-        <w:ind w:left="-851" w:right="-710"/>
-        <w:rPr>
-          <w:b/>
-        </w:rPr>
-      </w:pPr>
-      <w:r>
-        <w:rPr>
-          <w:b/>
-        </w:rPr>
-        <w:t>Dimensões e alinhamento</w:t>
-      </w:r>
-    </w:p>
-    <w:p>
-      <w:pPr>
-        <w:ind w:left="-851" w:right="-710"/>
-      </w:pPr>
-      <w:proofErr w:type="spellStart"/>
-      <w:r>
-        <w:t>Width</w:t>
-      </w:r>
-      <w:proofErr w:type="spellEnd"/>
-      <w:r>
-        <w:t xml:space="preserve"> &gt;&gt;&gt;&gt;&gt;altura </w:t>
-      </w:r>
-      <w:r>
-        <w:br/>
-      </w:r>
-      <w:proofErr w:type="spellStart"/>
-      <w:r>
-        <w:t>Height</w:t>
-      </w:r>
-      <w:proofErr w:type="spellEnd"/>
-      <w:r>
-        <w:t xml:space="preserve"> &gt;&gt;&gt;&gt;&gt; largura </w:t>
-      </w:r>
-    </w:p>
-    <w:p>
-      <w:pPr>
-        <w:ind w:left="-851" w:right="-710"/>
-      </w:pPr>
-      <w:r>
-        <w:t>Max-</w:t>
-      </w:r>
-      <w:proofErr w:type="spellStart"/>
-      <w:r>
-        <w:t>width</w:t>
-      </w:r>
-      <w:proofErr w:type="spellEnd"/>
-      <w:r>
-        <w:t xml:space="preserve"> &gt;&gt;&gt;&gt;&gt;&gt;altura máxima que pode chegar</w:t>
-      </w:r>
-      <w:r>
-        <w:br/>
-        <w:t>Max-</w:t>
-      </w:r>
-      <w:proofErr w:type="spellStart"/>
-      <w:r>
-        <w:t>heigth</w:t>
-      </w:r>
-      <w:proofErr w:type="spellEnd"/>
-      <w:r>
-        <w:t xml:space="preserve"> &gt;&gt;&gt;&gt;&gt;&gt;&gt; largura máxima que pode chegar</w:t>
-      </w:r>
-    </w:p>
-    <w:p>
-      <w:pPr>
-        <w:ind w:left="-851" w:right="-710"/>
-      </w:pPr>
-      <w:proofErr w:type="spellStart"/>
-      <w:r>
-        <w:t>Margin</w:t>
-      </w:r>
-      <w:proofErr w:type="spellEnd"/>
-      <w:r>
-        <w:t xml:space="preserve"> &gt;&gt;&gt;&gt;&gt;&gt;&gt; espaçamento da margem</w:t>
-      </w:r>
-    </w:p>
-    <w:p>
-      <w:pPr>
-        <w:ind w:left="-851" w:right="-710"/>
-      </w:pPr>
-      <w:proofErr w:type="spellStart"/>
-      <w:r>
-        <w:t>Text</w:t>
-      </w:r>
-      <w:proofErr w:type="spellEnd"/>
-      <w:r>
-        <w:t xml:space="preserve"> </w:t>
-      </w:r>
-      <w:proofErr w:type="spellStart"/>
-      <w:r>
-        <w:t>align</w:t>
-      </w:r>
-      <w:proofErr w:type="spellEnd"/>
-      <w:r>
-        <w:t xml:space="preserve"> &gt;&gt;&gt;&gt;&gt; alinhamento de texto</w:t>
-      </w:r>
+    </w:p>
+    <w:p>
+      <w:pPr>
+        <w:ind w:left="-851" w:right="-710"/>
+      </w:pPr>
       <w:bookmarkStart w:id="0" w:name="_GoBack"/>
       <w:bookmarkEnd w:id="0"/>
     </w:p>

</xml_diff>